<commit_message>
FINAL EDITS BEFORE SHARING W/ CO-AUTH
</commit_message>
<xml_diff>
--- a/analysis/templates/jml_template.docx
+++ b/analysis/templates/jml_template.docx
@@ -2811,7 +2811,7 @@
       <w:rPr>
         <w:noProof/>
       </w:rPr>
-      <w:t>19 February 2021</w:t>
+      <w:t>23 March 2021</w:t>
     </w:r>
     <w:r>
       <w:fldChar w:fldCharType="end"/>
@@ -2835,7 +2835,7 @@
   <w:abstractNum w:abstractNumId="0" w15:restartNumberingAfterBreak="0">
     <w:nsid w:val="FFFFFF7C"/>
     <w:multiLevelType w:val="singleLevel"/>
-    <w:tmpl w:val="113C95DC"/>
+    <w:tmpl w:val="2A10F9D0"/>
     <w:lvl w:ilvl="0">
       <w:start w:val="1"/>
       <w:numFmt w:val="decimal"/>
@@ -2852,7 +2852,7 @@
   <w:abstractNum w:abstractNumId="1" w15:restartNumberingAfterBreak="0">
     <w:nsid w:val="FFFFFF7D"/>
     <w:multiLevelType w:val="singleLevel"/>
-    <w:tmpl w:val="AF200BEC"/>
+    <w:tmpl w:val="44F035E6"/>
     <w:lvl w:ilvl="0">
       <w:start w:val="1"/>
       <w:numFmt w:val="decimal"/>
@@ -2869,7 +2869,7 @@
   <w:abstractNum w:abstractNumId="2" w15:restartNumberingAfterBreak="0">
     <w:nsid w:val="FFFFFF7E"/>
     <w:multiLevelType w:val="singleLevel"/>
-    <w:tmpl w:val="A32EA6EE"/>
+    <w:tmpl w:val="0E3433AC"/>
     <w:lvl w:ilvl="0">
       <w:start w:val="1"/>
       <w:numFmt w:val="decimal"/>
@@ -2886,7 +2886,7 @@
   <w:abstractNum w:abstractNumId="3" w15:restartNumberingAfterBreak="0">
     <w:nsid w:val="FFFFFF7F"/>
     <w:multiLevelType w:val="singleLevel"/>
-    <w:tmpl w:val="9B2C95F4"/>
+    <w:tmpl w:val="D21AD624"/>
     <w:lvl w:ilvl="0">
       <w:start w:val="1"/>
       <w:numFmt w:val="decimal"/>
@@ -2903,7 +2903,7 @@
   <w:abstractNum w:abstractNumId="4" w15:restartNumberingAfterBreak="0">
     <w:nsid w:val="FFFFFF80"/>
     <w:multiLevelType w:val="singleLevel"/>
-    <w:tmpl w:val="FDFAE546"/>
+    <w:tmpl w:val="80BAE25A"/>
     <w:lvl w:ilvl="0">
       <w:start w:val="1"/>
       <w:numFmt w:val="bullet"/>
@@ -2923,7 +2923,7 @@
   <w:abstractNum w:abstractNumId="5" w15:restartNumberingAfterBreak="0">
     <w:nsid w:val="FFFFFF81"/>
     <w:multiLevelType w:val="singleLevel"/>
-    <w:tmpl w:val="50D0A10A"/>
+    <w:tmpl w:val="23C0ED5C"/>
     <w:lvl w:ilvl="0">
       <w:start w:val="1"/>
       <w:numFmt w:val="bullet"/>
@@ -2943,7 +2943,7 @@
   <w:abstractNum w:abstractNumId="6" w15:restartNumberingAfterBreak="0">
     <w:nsid w:val="FFFFFF82"/>
     <w:multiLevelType w:val="singleLevel"/>
-    <w:tmpl w:val="6C72CAF2"/>
+    <w:tmpl w:val="7F9CF848"/>
     <w:lvl w:ilvl="0">
       <w:start w:val="1"/>
       <w:numFmt w:val="bullet"/>
@@ -2963,7 +2963,7 @@
   <w:abstractNum w:abstractNumId="7" w15:restartNumberingAfterBreak="0">
     <w:nsid w:val="FFFFFF83"/>
     <w:multiLevelType w:val="singleLevel"/>
-    <w:tmpl w:val="18E4601C"/>
+    <w:tmpl w:val="A430371C"/>
     <w:lvl w:ilvl="0">
       <w:start w:val="1"/>
       <w:numFmt w:val="bullet"/>
@@ -2983,7 +2983,7 @@
   <w:abstractNum w:abstractNumId="8" w15:restartNumberingAfterBreak="0">
     <w:nsid w:val="FFFFFF88"/>
     <w:multiLevelType w:val="singleLevel"/>
-    <w:tmpl w:val="4FD65C78"/>
+    <w:tmpl w:val="B5643FAE"/>
     <w:lvl w:ilvl="0">
       <w:start w:val="1"/>
       <w:numFmt w:val="decimal"/>
@@ -3000,7 +3000,7 @@
   <w:abstractNum w:abstractNumId="9" w15:restartNumberingAfterBreak="0">
     <w:nsid w:val="FFFFFF89"/>
     <w:multiLevelType w:val="singleLevel"/>
-    <w:tmpl w:val="6958CA66"/>
+    <w:tmpl w:val="910298E6"/>
     <w:lvl w:ilvl="0">
       <w:start w:val="1"/>
       <w:numFmt w:val="bullet"/>
@@ -3813,20 +3813,20 @@
     <w:name w:val="comment"/>
     <w:basedOn w:val="BodyText"/>
     <w:qFormat/>
-    <w:rsid w:val="00D56392"/>
+    <w:rsid w:val="00EA0900"/>
     <w:pPr>
       <w:keepLines/>
       <w:suppressLineNumbers/>
       <w:pBdr>
         <w:left w:val="single" w:sz="4" w:space="4" w:color="ED7D31" w:themeColor="accent2"/>
       </w:pBdr>
-      <w:shd w:val="clear" w:color="auto" w:fill="FBE4D5" w:themeFill="accent2" w:themeFillTint="33"/>
       <w:spacing w:line="240" w:lineRule="auto"/>
-      <w:ind w:left="720"/>
+      <w:ind w:left="4320"/>
     </w:pPr>
     <w:rPr>
       <w:rFonts w:ascii="Source Sans Pro" w:hAnsi="Source Sans Pro"/>
       <w:color w:val="ED7D31" w:themeColor="accent2"/>
+      <w:sz w:val="20"/>
     </w:rPr>
   </w:style>
   <w:style w:type="paragraph" w:styleId="CommentText">

</xml_diff>